<commit_message>
create final draft and run final checks
</commit_message>
<xml_diff>
--- a/Case Study 1 Fall 2022.docx
+++ b/Case Study 1 Fall 2022.docx
@@ -2540,8 +2540,6 @@
         <w:rPr>
           <w:rFonts w:ascii="Arial" w:eastAsia="Times New Roman" w:hAnsi="Arial" w:cs="Arial"/>
           <w:color w:val="000000" w:themeColor="text1"/>
-          <w:highlight w:val="yellow"/>
-          <w:u w:val="single"/>
         </w:rPr>
         <w:t>Each team member</w:t>
       </w:r>
@@ -2976,18 +2974,6 @@
     </w:p>
     <w:p>
       <w:pPr>
-        <w:shd w:val="clear" w:color="auto" w:fill="FFFFFF"/>
-        <w:jc w:val="both"/>
-        <w:rPr>
-          <w:rFonts w:ascii="Arial" w:eastAsia="Times New Roman" w:hAnsi="Arial" w:cs="Arial"/>
-          <w:color w:val="494949"/>
-          <w:sz w:val="21"/>
-          <w:szCs w:val="21"/>
-        </w:rPr>
-      </w:pPr>
-    </w:p>
-    <w:p>
-      <w:pPr>
         <w:spacing w:line="189" w:lineRule="atLeast"/>
         <w:rPr>
           <w:rFonts w:ascii="Arial" w:hAnsi="Arial" w:cs="Arial"/>
@@ -2996,512 +2982,6 @@
           <w:szCs w:val="21"/>
         </w:rPr>
       </w:pPr>
-      <w:r>
-        <w:rPr>
-          <w:rFonts w:ascii="Arial" w:hAnsi="Arial" w:cs="Arial"/>
-          <w:b/>
-          <w:sz w:val="28"/>
-          <w:szCs w:val="21"/>
-        </w:rPr>
-        <w:t>Collaboration and Peer Review</w:t>
-      </w:r>
-    </w:p>
-    <w:p>
-      <w:pPr>
-        <w:shd w:val="clear" w:color="auto" w:fill="FFFFFF"/>
-        <w:jc w:val="both"/>
-        <w:rPr>
-          <w:rFonts w:ascii="Arial" w:eastAsia="Times New Roman" w:hAnsi="Arial" w:cs="Arial"/>
-        </w:rPr>
-      </w:pPr>
-    </w:p>
-    <w:p>
-      <w:pPr>
-        <w:shd w:val="clear" w:color="auto" w:fill="FFFFFF"/>
-        <w:jc w:val="both"/>
-        <w:rPr>
-          <w:rFonts w:ascii="Helvetica" w:eastAsia="Times New Roman" w:hAnsi="Helvetica" w:cs="Times New Roman"/>
-          <w:color w:val="494949"/>
-          <w:sz w:val="22"/>
-          <w:szCs w:val="22"/>
-        </w:rPr>
-      </w:pPr>
-      <w:r>
-        <w:rPr>
-          <w:rFonts w:ascii="Arial" w:eastAsia="Times New Roman" w:hAnsi="Arial" w:cs="Arial"/>
-          <w:color w:val="000000" w:themeColor="text1"/>
-        </w:rPr>
-        <w:t xml:space="preserve">This will be a team project. </w:t>
-      </w:r>
-      <w:r>
-        <w:rPr>
-          <w:rFonts w:ascii="Arial" w:eastAsia="Times New Roman" w:hAnsi="Arial" w:cs="Arial"/>
-          <w:color w:val="000000" w:themeColor="text1"/>
-        </w:rPr>
-        <w:t xml:space="preserve">We </w:t>
-      </w:r>
-      <w:r>
-        <w:rPr>
-          <w:rFonts w:ascii="Arial" w:eastAsia="Times New Roman" w:hAnsi="Arial" w:cs="Arial"/>
-          <w:color w:val="000000" w:themeColor="text1"/>
-        </w:rPr>
-        <w:t>expect that all team members will do equal work</w:t>
-      </w:r>
-      <w:r>
-        <w:rPr>
-          <w:rFonts w:ascii="Arial" w:eastAsia="Times New Roman" w:hAnsi="Arial" w:cs="Arial"/>
-          <w:color w:val="000000" w:themeColor="text1"/>
-        </w:rPr>
-        <w:t xml:space="preserve"> and give their best to advance the knowledge of both themselves and their teammate</w:t>
-      </w:r>
-      <w:r>
-        <w:rPr>
-          <w:rFonts w:ascii="Arial" w:eastAsia="Times New Roman" w:hAnsi="Arial" w:cs="Arial"/>
-          <w:color w:val="000000" w:themeColor="text1"/>
-        </w:rPr>
-        <w:t xml:space="preserve">.   All members will need to push, add, commit, and pull to GitHub.  </w:t>
-      </w:r>
-      <w:r>
-        <w:rPr>
-          <w:rFonts w:ascii="Arial" w:eastAsia="Times New Roman" w:hAnsi="Arial" w:cs="Arial"/>
-          <w:b/>
-          <w:color w:val="000000" w:themeColor="text1"/>
-        </w:rPr>
-        <w:t xml:space="preserve">This is a collaborative project, be sure and communicate early and often; </w:t>
-      </w:r>
-      <w:r>
-        <w:rPr>
-          <w:rFonts w:ascii="Arial" w:eastAsia="Times New Roman" w:hAnsi="Arial" w:cs="Arial"/>
-          <w:b/>
-          <w:color w:val="000000" w:themeColor="text1"/>
-          <w:u w:val="single"/>
-        </w:rPr>
-        <w:t>mutual respect is key</w:t>
-      </w:r>
-      <w:r>
-        <w:rPr>
-          <w:rFonts w:ascii="Arial" w:eastAsia="Times New Roman" w:hAnsi="Arial" w:cs="Arial"/>
-          <w:b/>
-          <w:color w:val="000000" w:themeColor="text1"/>
-        </w:rPr>
-        <w:t xml:space="preserve">. </w:t>
-      </w:r>
-    </w:p>
-    <w:p>
-      <w:pPr>
-        <w:shd w:val="clear" w:color="auto" w:fill="FFFFFF"/>
-        <w:jc w:val="both"/>
-        <w:rPr>
-          <w:rFonts w:ascii="Arial" w:eastAsia="Times New Roman" w:hAnsi="Arial" w:cs="Arial"/>
-          <w:color w:val="494949"/>
-        </w:rPr>
-      </w:pPr>
-    </w:p>
-    <w:p>
-      <w:pPr>
-        <w:shd w:val="clear" w:color="auto" w:fill="FFFFFF"/>
-        <w:jc w:val="both"/>
-        <w:rPr>
-          <w:rFonts w:ascii="Arial" w:eastAsia="Times New Roman" w:hAnsi="Arial" w:cs="Arial"/>
-          <w:color w:val="494949"/>
-        </w:rPr>
-      </w:pPr>
-      <w:r>
-        <w:rPr>
-          <w:rFonts w:ascii="Arial" w:eastAsia="Times New Roman" w:hAnsi="Arial" w:cs="Arial"/>
-          <w:color w:val="494949"/>
-        </w:rPr>
-        <w:t xml:space="preserve">You will be providing </w:t>
-      </w:r>
-      <w:r>
-        <w:rPr>
-          <w:rFonts w:ascii="Arial" w:eastAsia="Times New Roman" w:hAnsi="Arial" w:cs="Arial"/>
-          <w:color w:val="494949"/>
-        </w:rPr>
-        <w:t>two</w:t>
-      </w:r>
-      <w:r>
-        <w:rPr>
-          <w:rFonts w:ascii="Arial" w:eastAsia="Times New Roman" w:hAnsi="Arial" w:cs="Arial"/>
-          <w:color w:val="494949"/>
-        </w:rPr>
-        <w:t xml:space="preserve"> peer review</w:t>
-      </w:r>
-      <w:r>
-        <w:rPr>
-          <w:rFonts w:ascii="Arial" w:eastAsia="Times New Roman" w:hAnsi="Arial" w:cs="Arial"/>
-          <w:color w:val="494949"/>
-        </w:rPr>
-        <w:t>s</w:t>
-      </w:r>
-      <w:r>
-        <w:rPr>
-          <w:rFonts w:ascii="Arial" w:eastAsia="Times New Roman" w:hAnsi="Arial" w:cs="Arial"/>
-          <w:color w:val="494949"/>
-        </w:rPr>
-        <w:t xml:space="preserve"> that will be submitted to 2DS in </w:t>
-      </w:r>
-      <w:r>
-        <w:rPr>
-          <w:rFonts w:ascii="Arial" w:eastAsia="Times New Roman" w:hAnsi="Arial" w:cs="Arial"/>
-          <w:color w:val="494949"/>
-        </w:rPr>
-        <w:t xml:space="preserve">Unit </w:t>
-      </w:r>
-      <w:r>
-        <w:rPr>
-          <w:rFonts w:ascii="Arial" w:eastAsia="Times New Roman" w:hAnsi="Arial" w:cs="Arial"/>
-          <w:color w:val="494949"/>
-        </w:rPr>
-        <w:t>8</w:t>
-      </w:r>
-      <w:r>
-        <w:rPr>
-          <w:rFonts w:ascii="Arial" w:eastAsia="Times New Roman" w:hAnsi="Arial" w:cs="Arial"/>
-          <w:color w:val="494949"/>
-        </w:rPr>
-        <w:t xml:space="preserve"> and </w:t>
-      </w:r>
-      <w:r>
-        <w:rPr>
-          <w:rFonts w:ascii="Arial" w:eastAsia="Times New Roman" w:hAnsi="Arial" w:cs="Arial"/>
-          <w:color w:val="494949"/>
-        </w:rPr>
-        <w:t xml:space="preserve">Unit </w:t>
-      </w:r>
-      <w:r>
-        <w:rPr>
-          <w:rFonts w:ascii="Arial" w:eastAsia="Times New Roman" w:hAnsi="Arial" w:cs="Arial"/>
-          <w:color w:val="494949"/>
-        </w:rPr>
-        <w:t>9</w:t>
-      </w:r>
-      <w:r>
-        <w:rPr>
-          <w:rFonts w:ascii="Arial" w:eastAsia="Times New Roman" w:hAnsi="Arial" w:cs="Arial"/>
-          <w:color w:val="494949"/>
-        </w:rPr>
-        <w:t xml:space="preserve"> under</w:t>
-      </w:r>
-      <w:r>
-        <w:rPr>
-          <w:rFonts w:ascii="Arial" w:eastAsia="Times New Roman" w:hAnsi="Arial" w:cs="Arial"/>
-          <w:color w:val="494949"/>
-        </w:rPr>
-        <w:t xml:space="preserve">:  </w:t>
-      </w:r>
-      <w:r>
-        <w:rPr>
-          <w:rFonts w:ascii="Arial" w:eastAsia="Times New Roman" w:hAnsi="Arial" w:cs="Arial"/>
-          <w:color w:val="494949"/>
-        </w:rPr>
-        <w:t xml:space="preserve"> </w:t>
-      </w:r>
-      <w:r>
-        <w:rPr>
-          <w:rFonts w:ascii="Arial" w:eastAsia="Times New Roman" w:hAnsi="Arial" w:cs="Arial"/>
-          <w:b/>
-          <w:i/>
-          <w:color w:val="494949"/>
-        </w:rPr>
-        <w:t>Project 1: EDA and Peer Review</w:t>
-      </w:r>
-      <w:r>
-        <w:rPr>
-          <w:rFonts w:ascii="Arial" w:eastAsia="Times New Roman" w:hAnsi="Arial" w:cs="Arial"/>
-          <w:color w:val="494949"/>
-        </w:rPr>
-        <w:t xml:space="preserve"> </w:t>
-      </w:r>
-      <w:r>
-        <w:rPr>
-          <w:rFonts w:ascii="Arial" w:eastAsia="Times New Roman" w:hAnsi="Arial" w:cs="Arial"/>
-          <w:color w:val="494949"/>
-        </w:rPr>
-        <w:t xml:space="preserve">(by </w:t>
-      </w:r>
-      <w:r>
-        <w:rPr>
-          <w:rFonts w:ascii="Arial" w:eastAsia="Times New Roman" w:hAnsi="Arial" w:cs="Arial"/>
-          <w:color w:val="494949"/>
-        </w:rPr>
-        <w:t xml:space="preserve">Saturday </w:t>
-      </w:r>
-      <w:r>
-        <w:rPr>
-          <w:rFonts w:ascii="Arial" w:eastAsia="Times New Roman" w:hAnsi="Arial" w:cs="Arial"/>
-          <w:color w:val="494949"/>
-        </w:rPr>
-        <w:t>June</w:t>
-      </w:r>
-      <w:r>
-        <w:rPr>
-          <w:rFonts w:ascii="Arial" w:eastAsia="Times New Roman" w:hAnsi="Arial" w:cs="Arial"/>
-          <w:color w:val="494949"/>
-        </w:rPr>
-        <w:t xml:space="preserve"> 18</w:t>
-      </w:r>
-      <w:r>
-        <w:rPr>
-          <w:rFonts w:ascii="Arial" w:eastAsia="Times New Roman" w:hAnsi="Arial" w:cs="Arial"/>
-          <w:color w:val="494949"/>
-        </w:rPr>
-        <w:t xml:space="preserve"> 11:59pm / Unit 8) </w:t>
-      </w:r>
-      <w:r>
-        <w:rPr>
-          <w:rFonts w:ascii="Arial" w:eastAsia="Times New Roman" w:hAnsi="Arial" w:cs="Arial"/>
-          <w:color w:val="494949"/>
-        </w:rPr>
-        <w:t xml:space="preserve">and </w:t>
-      </w:r>
-      <w:r>
-        <w:rPr>
-          <w:rFonts w:ascii="Arial" w:eastAsia="Times New Roman" w:hAnsi="Arial" w:cs="Arial"/>
-          <w:b/>
-          <w:i/>
-          <w:color w:val="494949"/>
-        </w:rPr>
-        <w:t>Project 1: Final Documentation, Presentation and Peer Review Assignment</w:t>
-      </w:r>
-      <w:r>
-        <w:rPr>
-          <w:rFonts w:ascii="Arial" w:eastAsia="Times New Roman" w:hAnsi="Arial" w:cs="Arial"/>
-          <w:b/>
-          <w:i/>
-          <w:color w:val="494949"/>
-        </w:rPr>
-        <w:t xml:space="preserve"> </w:t>
-      </w:r>
-      <w:r>
-        <w:rPr>
-          <w:rFonts w:ascii="Arial" w:eastAsia="Times New Roman" w:hAnsi="Arial" w:cs="Arial"/>
-          <w:color w:val="494949"/>
-        </w:rPr>
-        <w:t xml:space="preserve">(by Saturday </w:t>
-      </w:r>
-      <w:r>
-        <w:rPr>
-          <w:rFonts w:ascii="Arial" w:eastAsia="Times New Roman" w:hAnsi="Arial" w:cs="Arial"/>
-          <w:color w:val="494949"/>
-        </w:rPr>
-        <w:t>June 25</w:t>
-      </w:r>
-      <w:r>
-        <w:rPr>
-          <w:rFonts w:ascii="Arial" w:eastAsia="Times New Roman" w:hAnsi="Arial" w:cs="Arial"/>
-          <w:color w:val="494949"/>
-          <w:vertAlign w:val="superscript"/>
-        </w:rPr>
-        <w:t>th</w:t>
-      </w:r>
-      <w:r>
-        <w:rPr>
-          <w:rFonts w:ascii="Arial" w:eastAsia="Times New Roman" w:hAnsi="Arial" w:cs="Arial"/>
-          <w:color w:val="494949"/>
-        </w:rPr>
-        <w:t xml:space="preserve"> </w:t>
-      </w:r>
-      <w:r>
-        <w:rPr>
-          <w:rFonts w:ascii="Arial" w:eastAsia="Times New Roman" w:hAnsi="Arial" w:cs="Arial"/>
-          <w:color w:val="494949"/>
-        </w:rPr>
-        <w:t xml:space="preserve"> 11:59pm / Unit 9)</w:t>
-      </w:r>
-      <w:r>
-        <w:rPr>
-          <w:rFonts w:ascii="Arial" w:eastAsia="Times New Roman" w:hAnsi="Arial" w:cs="Arial"/>
-          <w:b/>
-          <w:i/>
-          <w:color w:val="494949"/>
-        </w:rPr>
-        <w:t xml:space="preserve"> </w:t>
-      </w:r>
-      <w:r>
-        <w:rPr>
-          <w:rFonts w:ascii="Arial" w:eastAsia="Times New Roman" w:hAnsi="Arial" w:cs="Arial"/>
-          <w:color w:val="494949"/>
-        </w:rPr>
-        <w:t>.</w:t>
-      </w:r>
-      <w:r>
-        <w:rPr>
-          <w:rFonts w:ascii="Arial" w:eastAsia="Times New Roman" w:hAnsi="Arial" w:cs="Arial"/>
-          <w:color w:val="494949"/>
-        </w:rPr>
-        <w:t xml:space="preserve">  See the Rubric for detailed information on the peer review.  </w:t>
-      </w:r>
-    </w:p>
-    <w:p>
-      <w:pPr>
-        <w:shd w:val="clear" w:color="auto" w:fill="FFFFFF"/>
-        <w:jc w:val="both"/>
-        <w:rPr>
-          <w:rFonts w:ascii="Arial" w:eastAsia="Times New Roman" w:hAnsi="Arial" w:cs="Arial"/>
-          <w:color w:val="494949"/>
-          <w:sz w:val="22"/>
-        </w:rPr>
-      </w:pPr>
-    </w:p>
-    <w:p>
-      <w:pPr>
-        <w:shd w:val="clear" w:color="auto" w:fill="FFFFFF"/>
-        <w:jc w:val="both"/>
-        <w:rPr>
-          <w:rFonts w:ascii="Arial" w:eastAsia="Times New Roman" w:hAnsi="Arial" w:cs="Arial"/>
-          <w:color w:val="494949"/>
-          <w:sz w:val="22"/>
-        </w:rPr>
-      </w:pPr>
-    </w:p>
-    <w:p>
-      <w:pPr>
-        <w:shd w:val="clear" w:color="auto" w:fill="FFFFFF"/>
-        <w:jc w:val="both"/>
-        <w:rPr>
-          <w:rFonts w:ascii="Arial" w:eastAsia="Times New Roman" w:hAnsi="Arial" w:cs="Arial"/>
-          <w:b/>
-          <w:bCs/>
-          <w:color w:val="494949"/>
-          <w:sz w:val="28"/>
-          <w:szCs w:val="28"/>
-        </w:rPr>
-      </w:pPr>
-      <w:r>
-        <w:rPr>
-          <w:rFonts w:ascii="Arial" w:eastAsia="Times New Roman" w:hAnsi="Arial" w:cs="Arial"/>
-          <w:b/>
-          <w:bCs/>
-          <w:color w:val="494949"/>
-          <w:sz w:val="28"/>
-          <w:szCs w:val="28"/>
-        </w:rPr>
-        <w:t>Extra Value!</w:t>
-      </w:r>
-    </w:p>
-    <w:p>
-      <w:pPr>
-        <w:shd w:val="clear" w:color="auto" w:fill="FFFFFF"/>
-        <w:jc w:val="both"/>
-        <w:rPr>
-          <w:rFonts w:ascii="Arial" w:eastAsia="Times New Roman" w:hAnsi="Arial" w:cs="Arial"/>
-          <w:color w:val="494949"/>
-        </w:rPr>
-      </w:pPr>
-    </w:p>
-    <w:p>
-      <w:pPr>
-        <w:shd w:val="clear" w:color="auto" w:fill="FFFFFF"/>
-        <w:jc w:val="both"/>
-        <w:rPr>
-          <w:rFonts w:ascii="Arial" w:eastAsia="Times New Roman" w:hAnsi="Arial" w:cs="Arial"/>
-          <w:color w:val="494949"/>
-        </w:rPr>
-      </w:pPr>
-      <w:r>
-        <w:rPr>
-          <w:rFonts w:ascii="Arial" w:eastAsia="Times New Roman" w:hAnsi="Arial" w:cs="Arial"/>
-          <w:color w:val="494949"/>
-        </w:rPr>
-        <w:t xml:space="preserve">The genesis of this project came from our Big Data Advisory Board here at SMU which is comprised of 30+ SVPs and CEOs from Dallas based companies such as AT&amp;T, Microsoft and Capital One just to name a few.  I have discussed this project with nearly every member of this board and 100% of these conversations have included the fact that there is not a more important skill to them than effective communication and presentation.  This is </w:t>
-      </w:r>
-      <w:r>
-        <w:rPr>
-          <w:rFonts w:ascii="Arial" w:eastAsia="Times New Roman" w:hAnsi="Arial" w:cs="Arial"/>
-          <w:color w:val="494949"/>
-        </w:rPr>
-        <w:t>a</w:t>
-      </w:r>
-      <w:r>
-        <w:rPr>
-          <w:rFonts w:ascii="Arial" w:eastAsia="Times New Roman" w:hAnsi="Arial" w:cs="Arial"/>
-          <w:color w:val="494949"/>
-        </w:rPr>
-        <w:t xml:space="preserve"> chance to practice and hone your skills. I will be providing specific feedback along the </w:t>
-      </w:r>
-      <w:proofErr w:type="gramStart"/>
-      <w:r>
-        <w:rPr>
-          <w:rFonts w:ascii="Arial" w:eastAsia="Times New Roman" w:hAnsi="Arial" w:cs="Arial"/>
-          <w:color w:val="494949"/>
-        </w:rPr>
-        <w:t>way</w:t>
-      </w:r>
-      <w:proofErr w:type="gramEnd"/>
-      <w:r>
-        <w:rPr>
-          <w:rFonts w:ascii="Arial" w:eastAsia="Times New Roman" w:hAnsi="Arial" w:cs="Arial"/>
-          <w:color w:val="494949"/>
-        </w:rPr>
-        <w:t xml:space="preserve"> and you will present in many (if not every) course in the program!  Please let me know if you have any questions!</w:t>
-      </w:r>
-    </w:p>
-    <w:p>
-      <w:pPr>
-        <w:shd w:val="clear" w:color="auto" w:fill="FFFFFF"/>
-        <w:jc w:val="both"/>
-        <w:rPr>
-          <w:rFonts w:ascii="Arial" w:eastAsia="Times New Roman" w:hAnsi="Arial" w:cs="Arial"/>
-          <w:color w:val="494949"/>
-        </w:rPr>
-      </w:pPr>
-      <w:r>
-        <w:rPr>
-          <w:rFonts w:ascii="Arial" w:eastAsia="Times New Roman" w:hAnsi="Arial" w:cs="Arial"/>
-          <w:color w:val="494949"/>
-        </w:rPr>
-        <w:lastRenderedPageBreak/>
-        <w:t>In addition, the idea to record the videos came from this advisory board as well.  Some on the board mentioned that they saw huge value in using the video as a part of an applicant’s p</w:t>
-      </w:r>
-      <w:r>
-        <w:rPr>
-          <w:rFonts w:ascii="Arial" w:eastAsia="Times New Roman" w:hAnsi="Arial" w:cs="Arial"/>
-          <w:color w:val="494949"/>
-        </w:rPr>
-        <w:t xml:space="preserve">ortfolio </w:t>
-      </w:r>
-      <w:r>
-        <w:rPr>
-          <w:rFonts w:ascii="Arial" w:eastAsia="Times New Roman" w:hAnsi="Arial" w:cs="Arial"/>
-          <w:color w:val="494949"/>
-        </w:rPr>
-        <w:t xml:space="preserve">in the application / hiring process.  In addition, many also remembered the value in watching others present </w:t>
-      </w:r>
-      <w:r>
-        <w:rPr>
-          <w:rFonts w:ascii="Arial" w:eastAsia="Times New Roman" w:hAnsi="Arial" w:cs="Arial"/>
-          <w:color w:val="494949"/>
-        </w:rPr>
-        <w:t>as well as themselves.</w:t>
-      </w:r>
-    </w:p>
-    <w:p>
-      <w:pPr>
-        <w:shd w:val="clear" w:color="auto" w:fill="FFFFFF"/>
-        <w:jc w:val="both"/>
-        <w:rPr>
-          <w:rFonts w:ascii="Arial" w:eastAsia="Times New Roman" w:hAnsi="Arial" w:cs="Arial"/>
-          <w:color w:val="494949"/>
-        </w:rPr>
-      </w:pPr>
-    </w:p>
-    <w:p>
-      <w:pPr>
-        <w:shd w:val="clear" w:color="auto" w:fill="FFFFFF"/>
-        <w:jc w:val="both"/>
-        <w:rPr>
-          <w:rFonts w:ascii="Arial" w:eastAsia="Times New Roman" w:hAnsi="Arial" w:cs="Arial"/>
-          <w:color w:val="494949"/>
-        </w:rPr>
-      </w:pPr>
-      <w:r>
-        <w:rPr>
-          <w:rFonts w:ascii="Arial" w:eastAsia="Times New Roman" w:hAnsi="Arial" w:cs="Arial"/>
-          <w:color w:val="494949"/>
-        </w:rPr>
-        <w:t>You have great ideas and insights!  Let’s work together to continually polish and hone your skills in delivering those high value inferences!</w:t>
-      </w:r>
     </w:p>
     <w:sectPr>
       <w:pgSz w:w="12240" w:h="15840"/>

</xml_diff>